<commit_message>
updated readme for new graph chart and slider
</commit_message>
<xml_diff>
--- a/Readme.docx
+++ b/Readme.docx
@@ -21,7 +21,39 @@
           <w:sz w:val="24"/>
           <w:szCs w:val="24"/>
         </w:rPr>
-        <w:t>Benjamin Seang, Nguyen Dinh, Isabel Pham, Yi-En Laih (Emily), Abey John, T.K. Bui</w:t>
+        <w:t>Benjamin Seang, Nguyen Dinh, Isabel Pham, Yi-</w:t>
+      </w:r>
+      <w:proofErr w:type="spellStart"/>
+      <w:r>
+        <w:rPr>
+          <w:sz w:val="24"/>
+          <w:szCs w:val="24"/>
+        </w:rPr>
+        <w:t>En</w:t>
+      </w:r>
+      <w:proofErr w:type="spellEnd"/>
+      <w:r>
+        <w:rPr>
+          <w:sz w:val="24"/>
+          <w:szCs w:val="24"/>
+        </w:rPr>
+        <w:t xml:space="preserve"> </w:t>
+      </w:r>
+      <w:proofErr w:type="spellStart"/>
+      <w:r>
+        <w:rPr>
+          <w:sz w:val="24"/>
+          <w:szCs w:val="24"/>
+        </w:rPr>
+        <w:t>Laih</w:t>
+      </w:r>
+      <w:proofErr w:type="spellEnd"/>
+      <w:r>
+        <w:rPr>
+          <w:sz w:val="24"/>
+          <w:szCs w:val="24"/>
+        </w:rPr>
+        <w:t xml:space="preserve"> (Emily), Abey John, T.K. Bui</w:t>
       </w:r>
     </w:p>
     <w:p>
@@ -82,6 +114,7 @@
         </w:rPr>
         <w:t xml:space="preserve"> users with a valid SJSU ID to rate and vote on various items. Users </w:t>
       </w:r>
+      <w:proofErr w:type="gramStart"/>
       <w:r>
         <w:rPr>
           <w:sz w:val="24"/>
@@ -94,7 +127,15 @@
           <w:sz w:val="24"/>
           <w:szCs w:val="24"/>
         </w:rPr>
-        <w:t xml:space="preserve"> be able to create their own polls and questions regarding anything from courses to restaurants to events, and other users </w:t>
+        <w:t xml:space="preserve"> be</w:t>
+      </w:r>
+      <w:proofErr w:type="gramEnd"/>
+      <w:r>
+        <w:rPr>
+          <w:sz w:val="24"/>
+          <w:szCs w:val="24"/>
+        </w:rPr>
+        <w:t xml:space="preserve"> able to create their own polls and questions regarding anything from courses to restaurants to events, and other users </w:t>
       </w:r>
       <w:r>
         <w:rPr>
@@ -110,6 +151,7 @@
         </w:rPr>
         <w:t xml:space="preserve"> able to anonymously interact with these polls/questions and see how their peers interact with those polls/questions. Users </w:t>
       </w:r>
+      <w:proofErr w:type="gramStart"/>
       <w:r>
         <w:rPr>
           <w:sz w:val="24"/>
@@ -122,7 +164,15 @@
           <w:sz w:val="24"/>
           <w:szCs w:val="24"/>
         </w:rPr>
-        <w:t xml:space="preserve"> also be able to search for topics they are interested in.</w:t>
+        <w:t xml:space="preserve"> also be</w:t>
+      </w:r>
+      <w:proofErr w:type="gramEnd"/>
+      <w:r>
+        <w:rPr>
+          <w:sz w:val="24"/>
+          <w:szCs w:val="24"/>
+        </w:rPr>
+        <w:t xml:space="preserve"> able to search for topics they are interested in.</w:t>
       </w:r>
     </w:p>
     <w:p>
@@ -215,14 +265,48 @@
           <w:sz w:val="24"/>
           <w:szCs w:val="24"/>
         </w:rPr>
-        <w:t>Recommend For Most Users</w:t>
-      </w:r>
-      <w:r>
-        <w:rPr>
-          <w:sz w:val="24"/>
-          <w:szCs w:val="24"/>
-        </w:rPr>
-        <w:t xml:space="preserve">. Install it. To test if you installed it correctly. Open up any terminal. Try </w:t>
+        <w:t xml:space="preserve">Recommend </w:t>
+      </w:r>
+      <w:proofErr w:type="gramStart"/>
+      <w:r>
+        <w:rPr>
+          <w:color w:val="FF0000"/>
+          <w:sz w:val="24"/>
+          <w:szCs w:val="24"/>
+        </w:rPr>
+        <w:t>For</w:t>
+      </w:r>
+      <w:proofErr w:type="gramEnd"/>
+      <w:r>
+        <w:rPr>
+          <w:color w:val="FF0000"/>
+          <w:sz w:val="24"/>
+          <w:szCs w:val="24"/>
+        </w:rPr>
+        <w:t xml:space="preserve"> Most Users</w:t>
+      </w:r>
+      <w:r>
+        <w:rPr>
+          <w:sz w:val="24"/>
+          <w:szCs w:val="24"/>
+        </w:rPr>
+        <w:t xml:space="preserve">. Install it. To test if you installed it correctly. </w:t>
+      </w:r>
+      <w:proofErr w:type="gramStart"/>
+      <w:r>
+        <w:rPr>
+          <w:sz w:val="24"/>
+          <w:szCs w:val="24"/>
+        </w:rPr>
+        <w:t>Open up</w:t>
+      </w:r>
+      <w:proofErr w:type="gramEnd"/>
+      <w:r>
+        <w:rPr>
+          <w:sz w:val="24"/>
+          <w:szCs w:val="24"/>
+        </w:rPr>
+        <w:t xml:space="preserve"> any terminal. Try </w:t>
       </w:r>
       <w:r>
         <w:rPr>
@@ -267,7 +351,23 @@
           <w:sz w:val="24"/>
           <w:szCs w:val="24"/>
         </w:rPr>
-        <w:t xml:space="preserve">This will let you code javascript in the terminal. Try </w:t>
+        <w:t xml:space="preserve">This will let you code </w:t>
+      </w:r>
+      <w:proofErr w:type="spellStart"/>
+      <w:r>
+        <w:rPr>
+          <w:sz w:val="24"/>
+          <w:szCs w:val="24"/>
+        </w:rPr>
+        <w:t>javascript</w:t>
+      </w:r>
+      <w:proofErr w:type="spellEnd"/>
+      <w:r>
+        <w:rPr>
+          <w:sz w:val="24"/>
+          <w:szCs w:val="24"/>
+        </w:rPr>
+        <w:t xml:space="preserve"> in the terminal. Try </w:t>
       </w:r>
       <w:r>
         <w:rPr>
@@ -282,8 +382,33 @@
           <w:sz w:val="24"/>
           <w:szCs w:val="24"/>
         </w:rPr>
-        <w:t>If your terminal responds hello, you are good to move to the next step. (To exit js coding mode, press ctrl+C</w:t>
-      </w:r>
+        <w:t xml:space="preserve">If your terminal responds hello, you are good to move to the next step. (To exit </w:t>
+      </w:r>
+      <w:proofErr w:type="spellStart"/>
+      <w:r>
+        <w:rPr>
+          <w:sz w:val="24"/>
+          <w:szCs w:val="24"/>
+        </w:rPr>
+        <w:t>js</w:t>
+      </w:r>
+      <w:proofErr w:type="spellEnd"/>
+      <w:r>
+        <w:rPr>
+          <w:sz w:val="24"/>
+          <w:szCs w:val="24"/>
+        </w:rPr>
+        <w:t xml:space="preserve"> coding mode, press </w:t>
+      </w:r>
+      <w:proofErr w:type="spellStart"/>
+      <w:r>
+        <w:rPr>
+          <w:sz w:val="24"/>
+          <w:szCs w:val="24"/>
+        </w:rPr>
+        <w:t>ctrl+C</w:t>
+      </w:r>
+      <w:proofErr w:type="spellEnd"/>
       <w:r>
         <w:rPr>
           <w:sz w:val="24"/>
@@ -364,7 +489,25 @@
           <w:sz w:val="24"/>
           <w:szCs w:val="24"/>
         </w:rPr>
-        <w:t xml:space="preserve">MongoDB Cmmunity Sever </w:t>
+        <w:t xml:space="preserve">MongoDB </w:t>
+      </w:r>
+      <w:proofErr w:type="spellStart"/>
+      <w:r>
+        <w:rPr>
+          <w:color w:val="FF0000"/>
+          <w:sz w:val="24"/>
+          <w:szCs w:val="24"/>
+        </w:rPr>
+        <w:t>Cmmunity</w:t>
+      </w:r>
+      <w:proofErr w:type="spellEnd"/>
+      <w:r>
+        <w:rPr>
+          <w:color w:val="FF0000"/>
+          <w:sz w:val="24"/>
+          <w:szCs w:val="24"/>
+        </w:rPr>
+        <w:t xml:space="preserve"> Sever </w:t>
       </w:r>
       <w:r>
         <w:rPr>
@@ -426,7 +569,23 @@
           <w:sz w:val="24"/>
           <w:szCs w:val="24"/>
         </w:rPr>
-        <w:t xml:space="preserve">5. To test if you installed MongoDB corrected. Open up a terminal, try </w:t>
+        <w:t xml:space="preserve">5. To test if you installed MongoDB corrected. </w:t>
+      </w:r>
+      <w:proofErr w:type="gramStart"/>
+      <w:r>
+        <w:rPr>
+          <w:sz w:val="24"/>
+          <w:szCs w:val="24"/>
+        </w:rPr>
+        <w:t>Open up</w:t>
+      </w:r>
+      <w:proofErr w:type="gramEnd"/>
+      <w:r>
+        <w:rPr>
+          <w:sz w:val="24"/>
+          <w:szCs w:val="24"/>
+        </w:rPr>
+        <w:t xml:space="preserve"> a terminal, try </w:t>
       </w:r>
       <w:r>
         <w:rPr>
@@ -612,7 +771,23 @@
           <w:sz w:val="24"/>
           <w:szCs w:val="24"/>
         </w:rPr>
-        <w:t xml:space="preserve">6. Close any previous terminal and open up a new one. Yes, </w:t>
+        <w:t xml:space="preserve">6. Close any previous terminal and </w:t>
+      </w:r>
+      <w:proofErr w:type="gramStart"/>
+      <w:r>
+        <w:rPr>
+          <w:sz w:val="24"/>
+          <w:szCs w:val="24"/>
+        </w:rPr>
+        <w:t>open up</w:t>
+      </w:r>
+      <w:proofErr w:type="gramEnd"/>
+      <w:r>
+        <w:rPr>
+          <w:sz w:val="24"/>
+          <w:szCs w:val="24"/>
+        </w:rPr>
+        <w:t xml:space="preserve"> a new one. Yes, </w:t>
       </w:r>
       <w:r>
         <w:rPr>
@@ -753,6 +928,7 @@
         </w:rPr>
         <w:t xml:space="preserve">9. </w:t>
       </w:r>
+      <w:proofErr w:type="spellStart"/>
       <w:r>
         <w:rPr>
           <w:rFonts w:ascii="Times New Roman" w:hAnsi="Times New Roman" w:cs="Times New Roman"/>
@@ -760,8 +936,39 @@
           <w:sz w:val="24"/>
           <w:szCs w:val="24"/>
         </w:rPr>
-        <w:t xml:space="preserve">npm install express mongoose cors </w:t>
-      </w:r>
+        <w:t>npm</w:t>
+      </w:r>
+      <w:proofErr w:type="spellEnd"/>
+      <w:r>
+        <w:rPr>
+          <w:rFonts w:ascii="Times New Roman" w:hAnsi="Times New Roman" w:cs="Times New Roman"/>
+          <w:color w:val="FF0000"/>
+          <w:sz w:val="24"/>
+          <w:szCs w:val="24"/>
+        </w:rPr>
+        <w:t xml:space="preserve"> install express mongoose </w:t>
+      </w:r>
+      <w:proofErr w:type="spellStart"/>
+      <w:r>
+        <w:rPr>
+          <w:rFonts w:ascii="Times New Roman" w:hAnsi="Times New Roman" w:cs="Times New Roman"/>
+          <w:color w:val="FF0000"/>
+          <w:sz w:val="24"/>
+          <w:szCs w:val="24"/>
+        </w:rPr>
+        <w:t>cors</w:t>
+      </w:r>
+      <w:proofErr w:type="spellEnd"/>
+      <w:r>
+        <w:rPr>
+          <w:rFonts w:ascii="Times New Roman" w:hAnsi="Times New Roman" w:cs="Times New Roman"/>
+          <w:color w:val="FF0000"/>
+          <w:sz w:val="24"/>
+          <w:szCs w:val="24"/>
+        </w:rPr>
+        <w:t xml:space="preserve"> </w:t>
+      </w:r>
+      <w:proofErr w:type="spellStart"/>
       <w:r>
         <w:rPr>
           <w:rFonts w:ascii="Times New Roman" w:hAnsi="Times New Roman" w:cs="Times New Roman" w:hint="eastAsia"/>
@@ -771,6 +978,7 @@
         </w:rPr>
         <w:t>dotenv</w:t>
       </w:r>
+      <w:proofErr w:type="spellEnd"/>
       <w:r>
         <w:rPr>
           <w:rFonts w:ascii="Times New Roman" w:hAnsi="Times New Roman" w:cs="Times New Roman"/>
@@ -778,8 +986,19 @@
           <w:sz w:val="24"/>
           <w:szCs w:val="24"/>
         </w:rPr>
-        <w:t xml:space="preserve"> cookie-parser jsonwebtoken</w:t>
-      </w:r>
+        <w:t xml:space="preserve"> cookie-parser </w:t>
+      </w:r>
+      <w:proofErr w:type="spellStart"/>
+      <w:r>
+        <w:rPr>
+          <w:rFonts w:ascii="Times New Roman" w:hAnsi="Times New Roman" w:cs="Times New Roman"/>
+          <w:color w:val="FF0000"/>
+          <w:sz w:val="24"/>
+          <w:szCs w:val="24"/>
+        </w:rPr>
+        <w:t>jsonwebtoken</w:t>
+      </w:r>
+      <w:proofErr w:type="spellEnd"/>
     </w:p>
     <w:p>
       <w:pPr>
@@ -796,14 +1015,34 @@
         </w:rPr>
         <w:t xml:space="preserve">10. </w:t>
       </w:r>
-      <w:r>
-        <w:rPr>
-          <w:color w:val="FF0000"/>
-          <w:sz w:val="24"/>
-          <w:szCs w:val="24"/>
-        </w:rPr>
-        <w:t>npm install --global nodemon</w:t>
-      </w:r>
+      <w:proofErr w:type="spellStart"/>
+      <w:r>
+        <w:rPr>
+          <w:color w:val="FF0000"/>
+          <w:sz w:val="24"/>
+          <w:szCs w:val="24"/>
+        </w:rPr>
+        <w:t>npm</w:t>
+      </w:r>
+      <w:proofErr w:type="spellEnd"/>
+      <w:r>
+        <w:rPr>
+          <w:color w:val="FF0000"/>
+          <w:sz w:val="24"/>
+          <w:szCs w:val="24"/>
+        </w:rPr>
+        <w:t xml:space="preserve"> install --global </w:t>
+      </w:r>
+      <w:proofErr w:type="spellStart"/>
+      <w:r>
+        <w:rPr>
+          <w:color w:val="FF0000"/>
+          <w:sz w:val="24"/>
+          <w:szCs w:val="24"/>
+        </w:rPr>
+        <w:t>nodemon</w:t>
+      </w:r>
+      <w:proofErr w:type="spellEnd"/>
     </w:p>
     <w:p>
       <w:pPr>
@@ -861,15 +1100,32 @@
           <w:sz w:val="24"/>
           <w:szCs w:val="24"/>
         </w:rPr>
-        <w:t xml:space="preserve">he file’s name should be </w:t>
-      </w:r>
-      <w:r>
-        <w:rPr>
-          <w:color w:val="FF0000"/>
-          <w:sz w:val="24"/>
-          <w:szCs w:val="24"/>
-        </w:rPr>
-        <w:t xml:space="preserve">.env </w:t>
+        <w:t xml:space="preserve">he file’s name should </w:t>
+      </w:r>
+      <w:proofErr w:type="gramStart"/>
+      <w:r>
+        <w:rPr>
+          <w:sz w:val="24"/>
+          <w:szCs w:val="24"/>
+        </w:rPr>
+        <w:t xml:space="preserve">be </w:t>
+      </w:r>
+      <w:r>
+        <w:rPr>
+          <w:color w:val="FF0000"/>
+          <w:sz w:val="24"/>
+          <w:szCs w:val="24"/>
+        </w:rPr>
+        <w:t>.env</w:t>
+      </w:r>
+      <w:proofErr w:type="gramEnd"/>
+      <w:r>
+        <w:rPr>
+          <w:color w:val="FF0000"/>
+          <w:sz w:val="24"/>
+          <w:szCs w:val="24"/>
+        </w:rPr>
+        <w:t xml:space="preserve"> </w:t>
       </w:r>
       <w:r>
         <w:rPr>
@@ -967,7 +1223,15 @@
           <w:sz w:val="24"/>
           <w:szCs w:val="24"/>
         </w:rPr>
-        <w:t xml:space="preserve">e don’t upload </w:t>
+        <w:t xml:space="preserve">e don’t </w:t>
+      </w:r>
+      <w:proofErr w:type="gramStart"/>
+      <w:r>
+        <w:rPr>
+          <w:sz w:val="24"/>
+          <w:szCs w:val="24"/>
+        </w:rPr>
+        <w:t xml:space="preserve">upload </w:t>
       </w:r>
       <w:r>
         <w:rPr>
@@ -976,12 +1240,29 @@
         </w:rPr>
         <w:t>.env</w:t>
       </w:r>
-      <w:r>
-        <w:rPr>
-          <w:sz w:val="24"/>
-          <w:szCs w:val="24"/>
-        </w:rPr>
-        <w:t xml:space="preserve"> onto Github for security reason. But </w:t>
+      <w:proofErr w:type="gramEnd"/>
+      <w:r>
+        <w:rPr>
+          <w:sz w:val="24"/>
+          <w:szCs w:val="24"/>
+        </w:rPr>
+        <w:t xml:space="preserve"> onto </w:t>
+      </w:r>
+      <w:proofErr w:type="spellStart"/>
+      <w:r>
+        <w:rPr>
+          <w:sz w:val="24"/>
+          <w:szCs w:val="24"/>
+        </w:rPr>
+        <w:t>Github</w:t>
+      </w:r>
+      <w:proofErr w:type="spellEnd"/>
+      <w:r>
+        <w:rPr>
+          <w:sz w:val="24"/>
+          <w:szCs w:val="24"/>
+        </w:rPr>
+        <w:t xml:space="preserve"> for security reason. But </w:t>
       </w:r>
       <w:r>
         <w:rPr>
@@ -1025,7 +1306,23 @@
           <w:szCs w:val="24"/>
         </w:rPr>
         <w:br/>
-        <w:t>DB_NAME = 'polldb'</w:t>
+        <w:t>DB_NAME = '</w:t>
+      </w:r>
+      <w:proofErr w:type="spellStart"/>
+      <w:r>
+        <w:rPr>
+          <w:sz w:val="24"/>
+          <w:szCs w:val="24"/>
+        </w:rPr>
+        <w:t>polldb</w:t>
+      </w:r>
+      <w:proofErr w:type="spellEnd"/>
+      <w:r>
+        <w:rPr>
+          <w:sz w:val="24"/>
+          <w:szCs w:val="24"/>
+        </w:rPr>
+        <w:t>'</w:t>
       </w:r>
       <w:r>
         <w:rPr>
@@ -1033,7 +1330,32 @@
           <w:szCs w:val="24"/>
         </w:rPr>
         <w:br/>
-        <w:t xml:space="preserve">JWT_SECRET = '821DSs9)FTaSF' </w:t>
+        <w:t>JWT_SECRET = '821DSs</w:t>
+      </w:r>
+      <w:proofErr w:type="gramStart"/>
+      <w:r>
+        <w:rPr>
+          <w:sz w:val="24"/>
+          <w:szCs w:val="24"/>
+        </w:rPr>
+        <w:t>9)</w:t>
+      </w:r>
+      <w:proofErr w:type="spellStart"/>
+      <w:r>
+        <w:rPr>
+          <w:sz w:val="24"/>
+          <w:szCs w:val="24"/>
+        </w:rPr>
+        <w:t>FTaSF</w:t>
+      </w:r>
+      <w:proofErr w:type="spellEnd"/>
+      <w:proofErr w:type="gramEnd"/>
+      <w:r>
+        <w:rPr>
+          <w:sz w:val="24"/>
+          <w:szCs w:val="24"/>
+        </w:rPr>
+        <w:t xml:space="preserve">' </w:t>
       </w:r>
     </w:p>
     <w:p>
@@ -1050,13 +1372,23 @@
         </w:rPr>
         <w:t xml:space="preserve">12. To test your backend. </w:t>
       </w:r>
-      <w:r>
-        <w:rPr>
-          <w:color w:val="FF0000"/>
-          <w:sz w:val="24"/>
-          <w:szCs w:val="24"/>
-        </w:rPr>
-        <w:t xml:space="preserve">nodemon server.js </w:t>
+      <w:proofErr w:type="spellStart"/>
+      <w:r>
+        <w:rPr>
+          <w:color w:val="FF0000"/>
+          <w:sz w:val="24"/>
+          <w:szCs w:val="24"/>
+        </w:rPr>
+        <w:t>nodemon</w:t>
+      </w:r>
+      <w:proofErr w:type="spellEnd"/>
+      <w:r>
+        <w:rPr>
+          <w:color w:val="FF0000"/>
+          <w:sz w:val="24"/>
+          <w:szCs w:val="24"/>
+        </w:rPr>
+        <w:t xml:space="preserve"> server.js </w:t>
       </w:r>
       <w:r>
         <w:rPr>
@@ -1145,6 +1477,7 @@
         </w:rPr>
         <w:t xml:space="preserve">and to </w:t>
       </w:r>
+      <w:proofErr w:type="spellStart"/>
       <w:r>
         <w:rPr>
           <w:color w:val="FF0000"/>
@@ -1153,6 +1486,7 @@
         </w:rPr>
         <w:t>polldb</w:t>
       </w:r>
+      <w:proofErr w:type="spellEnd"/>
       <w:r>
         <w:rPr>
           <w:sz w:val="24"/>
@@ -1173,7 +1507,23 @@
           <w:sz w:val="24"/>
           <w:szCs w:val="24"/>
         </w:rPr>
-        <w:t xml:space="preserve">, it means your .env is not correct. </w:t>
+        <w:t xml:space="preserve">, it means </w:t>
+      </w:r>
+      <w:proofErr w:type="gramStart"/>
+      <w:r>
+        <w:rPr>
+          <w:sz w:val="24"/>
+          <w:szCs w:val="24"/>
+        </w:rPr>
+        <w:t>your .env</w:t>
+      </w:r>
+      <w:proofErr w:type="gramEnd"/>
+      <w:r>
+        <w:rPr>
+          <w:sz w:val="24"/>
+          <w:szCs w:val="24"/>
+        </w:rPr>
+        <w:t xml:space="preserve"> is not correct. </w:t>
       </w:r>
     </w:p>
     <w:p>
@@ -1285,13 +1635,23 @@
         </w:rPr>
         <w:t xml:space="preserve">15. </w:t>
       </w:r>
-      <w:r>
-        <w:rPr>
-          <w:color w:val="FF0000"/>
-          <w:sz w:val="24"/>
-          <w:szCs w:val="24"/>
-        </w:rPr>
-        <w:t xml:space="preserve">npm install </w:t>
+      <w:proofErr w:type="spellStart"/>
+      <w:r>
+        <w:rPr>
+          <w:color w:val="FF0000"/>
+          <w:sz w:val="24"/>
+          <w:szCs w:val="24"/>
+        </w:rPr>
+        <w:t>npm</w:t>
+      </w:r>
+      <w:proofErr w:type="spellEnd"/>
+      <w:r>
+        <w:rPr>
+          <w:color w:val="FF0000"/>
+          <w:sz w:val="24"/>
+          <w:szCs w:val="24"/>
+        </w:rPr>
+        <w:t xml:space="preserve"> install </w:t>
       </w:r>
       <w:r>
         <w:rPr>
@@ -1313,15 +1673,122 @@
           <w:sz w:val="24"/>
           <w:szCs w:val="24"/>
         </w:rPr>
-        <w:t xml:space="preserve">16. In client’s terminal, </w:t>
-      </w:r>
-      <w:r>
-        <w:rPr>
-          <w:color w:val="FF0000"/>
-          <w:sz w:val="24"/>
-          <w:szCs w:val="24"/>
-        </w:rPr>
-        <w:t xml:space="preserve">npm start </w:t>
+        <w:t xml:space="preserve">16. </w:t>
+      </w:r>
+      <w:proofErr w:type="spellStart"/>
+      <w:r>
+        <w:rPr>
+          <w:color w:val="FF0000"/>
+          <w:sz w:val="24"/>
+          <w:szCs w:val="24"/>
+        </w:rPr>
+        <w:t>npm</w:t>
+      </w:r>
+      <w:proofErr w:type="spellEnd"/>
+      <w:r>
+        <w:rPr>
+          <w:color w:val="FF0000"/>
+          <w:sz w:val="24"/>
+          <w:szCs w:val="24"/>
+        </w:rPr>
+        <w:t xml:space="preserve"> install </w:t>
+      </w:r>
+      <w:r>
+        <w:rPr>
+          <w:color w:val="FF0000"/>
+          <w:sz w:val="24"/>
+          <w:szCs w:val="24"/>
+        </w:rPr>
+        <w:t>--save react-chartjs-2 chart.js</w:t>
+      </w:r>
+      <w:r>
+        <w:rPr>
+          <w:color w:val="FF0000"/>
+          <w:sz w:val="24"/>
+          <w:szCs w:val="24"/>
+        </w:rPr>
+        <w:t xml:space="preserve"> </w:t>
+      </w:r>
+    </w:p>
+    <w:p>
+      <w:pPr>
+        <w:rPr>
+          <w:color w:val="FF0000"/>
+          <w:sz w:val="24"/>
+          <w:szCs w:val="24"/>
+        </w:rPr>
+      </w:pPr>
+      <w:r>
+        <w:rPr>
+          <w:sz w:val="24"/>
+          <w:szCs w:val="24"/>
+        </w:rPr>
+        <w:t xml:space="preserve">17. </w:t>
+      </w:r>
+      <w:proofErr w:type="spellStart"/>
+      <w:r>
+        <w:rPr>
+          <w:color w:val="FF0000"/>
+          <w:sz w:val="24"/>
+          <w:szCs w:val="24"/>
+        </w:rPr>
+        <w:t>npm</w:t>
+      </w:r>
+      <w:proofErr w:type="spellEnd"/>
+      <w:r>
+        <w:rPr>
+          <w:color w:val="FF0000"/>
+          <w:sz w:val="24"/>
+          <w:szCs w:val="24"/>
+        </w:rPr>
+        <w:t xml:space="preserve"> install react-step-range-slider --save</w:t>
+      </w:r>
+    </w:p>
+    <w:p>
+      <w:pPr>
+        <w:rPr>
+          <w:sz w:val="24"/>
+          <w:szCs w:val="24"/>
+        </w:rPr>
+      </w:pPr>
+      <w:r>
+        <w:rPr>
+          <w:sz w:val="24"/>
+          <w:szCs w:val="24"/>
+        </w:rPr>
+        <w:t>1</w:t>
+      </w:r>
+      <w:r>
+        <w:rPr>
+          <w:sz w:val="24"/>
+          <w:szCs w:val="24"/>
+        </w:rPr>
+        <w:t>8</w:t>
+      </w:r>
+      <w:r>
+        <w:rPr>
+          <w:sz w:val="24"/>
+          <w:szCs w:val="24"/>
+        </w:rPr>
+        <w:t xml:space="preserve">. In client’s terminal, </w:t>
+      </w:r>
+      <w:proofErr w:type="spellStart"/>
+      <w:r>
+        <w:rPr>
+          <w:color w:val="FF0000"/>
+          <w:sz w:val="24"/>
+          <w:szCs w:val="24"/>
+        </w:rPr>
+        <w:t>npm</w:t>
+      </w:r>
+      <w:proofErr w:type="spellEnd"/>
+      <w:r>
+        <w:rPr>
+          <w:color w:val="FF0000"/>
+          <w:sz w:val="24"/>
+          <w:szCs w:val="24"/>
+        </w:rPr>
+        <w:t xml:space="preserve"> start </w:t>
       </w:r>
       <w:r>
         <w:rPr>
@@ -1371,7 +1838,22 @@
           <w:sz w:val="24"/>
           <w:szCs w:val="24"/>
         </w:rPr>
-        <w:t xml:space="preserve">17. Congratulation, </w:t>
+        <w:lastRenderedPageBreak/>
+        <w:t>1</w:t>
+      </w:r>
+      <w:r>
+        <w:rPr>
+          <w:sz w:val="24"/>
+          <w:szCs w:val="24"/>
+        </w:rPr>
+        <w:t>9</w:t>
+      </w:r>
+      <w:r>
+        <w:rPr>
+          <w:sz w:val="24"/>
+          <w:szCs w:val="24"/>
+        </w:rPr>
+        <w:t xml:space="preserve">. Congratulation, </w:t>
       </w:r>
       <w:r>
         <w:rPr>
@@ -1416,7 +1898,6 @@
           <w:sz w:val="24"/>
           <w:szCs w:val="24"/>
         </w:rPr>
-        <w:lastRenderedPageBreak/>
         <w:t>Note</w:t>
       </w:r>
       <w:r>

</xml_diff>